<commit_message>
12-04-2018 - correções CT02
Corrigidos os problemas apresentados após a primeira rodada de testes
</commit_message>
<xml_diff>
--- a/Documentos/Cadastro de responsável.docx
+++ b/Documentos/Cadastro de responsável.docx
@@ -34,6 +34,25 @@
         <w:jc w:val="both"/>
         <w:rPr>
           <w:rFonts w:ascii="Verdana" w:cs="Verdana" w:eastAsia="Verdana" w:hAnsi="Verdana"/>
+          <w:b w:val="1"/>
+          <w:sz w:val="24"/>
+          <w:szCs w:val="24"/>
+        </w:rPr>
+      </w:pPr>
+      <w:r>
+        <w:rPr>
+          <w:rtl w:val="0"/>
+        </w:rPr>
+      </w:r>
+    </w:p>
+    <w:p>
+      <w:pPr>
+        <w:spacing w:line="360" w:lineRule="auto"/>
+        <w:ind w:firstLine="1133.858267716535"/>
+        <w:contextualSpacing w:val="0"/>
+        <w:jc w:val="both"/>
+        <w:rPr>
+          <w:rFonts w:ascii="Verdana" w:cs="Verdana" w:eastAsia="Verdana" w:hAnsi="Verdana"/>
           <w:sz w:val="24"/>
           <w:szCs w:val="24"/>
         </w:rPr>
@@ -111,7 +130,27 @@
           <w:szCs w:val="24"/>
           <w:rtl w:val="0"/>
         </w:rPr>
-        <w:t xml:space="preserve">Nome, obrigatório;</w:t>
+        <w:t xml:space="preserve">Nome, </w:t>
+      </w:r>
+      <w:r>
+        <w:rPr>
+          <w:rFonts w:ascii="Verdana" w:cs="Verdana" w:eastAsia="Verdana" w:hAnsi="Verdana"/>
+          <w:b w:val="1"/>
+          <w:color w:val="ff0000"/>
+          <w:sz w:val="24"/>
+          <w:szCs w:val="24"/>
+          <w:rtl w:val="0"/>
+        </w:rPr>
+        <w:t xml:space="preserve">obrigatório</w:t>
+      </w:r>
+      <w:r>
+        <w:rPr>
+          <w:rFonts w:ascii="Verdana" w:cs="Verdana" w:eastAsia="Verdana" w:hAnsi="Verdana"/>
+          <w:sz w:val="24"/>
+          <w:szCs w:val="24"/>
+          <w:rtl w:val="0"/>
+        </w:rPr>
+        <w:t xml:space="preserve">;</w:t>
       </w:r>
     </w:p>
     <w:p>
@@ -137,7 +176,27 @@
           <w:szCs w:val="24"/>
           <w:rtl w:val="0"/>
         </w:rPr>
-        <w:t xml:space="preserve">e-mail, obrigatório;</w:t>
+        <w:t xml:space="preserve">e-mail, </w:t>
+      </w:r>
+      <w:r>
+        <w:rPr>
+          <w:rFonts w:ascii="Verdana" w:cs="Verdana" w:eastAsia="Verdana" w:hAnsi="Verdana"/>
+          <w:b w:val="1"/>
+          <w:color w:val="ff0000"/>
+          <w:sz w:val="24"/>
+          <w:szCs w:val="24"/>
+          <w:rtl w:val="0"/>
+        </w:rPr>
+        <w:t xml:space="preserve">obrigatório</w:t>
+      </w:r>
+      <w:r>
+        <w:rPr>
+          <w:rFonts w:ascii="Verdana" w:cs="Verdana" w:eastAsia="Verdana" w:hAnsi="Verdana"/>
+          <w:sz w:val="24"/>
+          <w:szCs w:val="24"/>
+          <w:rtl w:val="0"/>
+        </w:rPr>
+        <w:t xml:space="preserve">;</w:t>
       </w:r>
     </w:p>
     <w:p>
@@ -163,7 +222,27 @@
           <w:szCs w:val="24"/>
           <w:rtl w:val="0"/>
         </w:rPr>
-        <w:t xml:space="preserve">C.P.F, obrigatório;</w:t>
+        <w:t xml:space="preserve">C.P.F, </w:t>
+      </w:r>
+      <w:r>
+        <w:rPr>
+          <w:rFonts w:ascii="Verdana" w:cs="Verdana" w:eastAsia="Verdana" w:hAnsi="Verdana"/>
+          <w:b w:val="1"/>
+          <w:color w:val="ff0000"/>
+          <w:sz w:val="24"/>
+          <w:szCs w:val="24"/>
+          <w:rtl w:val="0"/>
+        </w:rPr>
+        <w:t xml:space="preserve">obrigatório</w:t>
+      </w:r>
+      <w:r>
+        <w:rPr>
+          <w:rFonts w:ascii="Verdana" w:cs="Verdana" w:eastAsia="Verdana" w:hAnsi="Verdana"/>
+          <w:sz w:val="24"/>
+          <w:szCs w:val="24"/>
+          <w:rtl w:val="0"/>
+        </w:rPr>
+        <w:t xml:space="preserve">;</w:t>
       </w:r>
     </w:p>
     <w:p>
@@ -241,52 +320,27 @@
           <w:szCs w:val="24"/>
           <w:rtl w:val="0"/>
         </w:rPr>
-        <w:t xml:space="preserve">Celular, obrigatório;</w:t>
-      </w:r>
-    </w:p>
-    <w:p>
-      <w:pPr>
-        <w:numPr>
-          <w:ilvl w:val="0"/>
-          <w:numId w:val="1"/>
-        </w:numPr>
-        <w:spacing w:line="360" w:lineRule="auto"/>
-        <w:ind w:left="1440" w:hanging="360"/>
-        <w:contextualSpacing w:val="1"/>
-        <w:jc w:val="both"/>
-        <w:rPr>
-          <w:rFonts w:ascii="Verdana" w:cs="Verdana" w:eastAsia="Verdana" w:hAnsi="Verdana"/>
-          <w:sz w:val="24"/>
-          <w:szCs w:val="24"/>
-        </w:rPr>
-      </w:pPr>
-      <w:r>
-        <w:rPr>
-          <w:rFonts w:ascii="Verdana" w:cs="Verdana" w:eastAsia="Verdana" w:hAnsi="Verdana"/>
-          <w:sz w:val="24"/>
-          <w:szCs w:val="24"/>
-          <w:rtl w:val="0"/>
-        </w:rPr>
-        <w:t xml:space="preserve">Nome do pai e/ou da mãe.</w:t>
-      </w:r>
-    </w:p>
-    <w:p>
-      <w:pPr>
-        <w:spacing w:line="360" w:lineRule="auto"/>
-        <w:ind w:firstLine="1133.858267716535"/>
-        <w:contextualSpacing w:val="0"/>
-        <w:jc w:val="both"/>
+        <w:t xml:space="preserve">Celular, </w:t>
+      </w:r>
+      <w:r>
         <w:rPr>
           <w:rFonts w:ascii="Verdana" w:cs="Verdana" w:eastAsia="Verdana" w:hAnsi="Verdana"/>
           <w:b w:val="1"/>
-          <w:sz w:val="24"/>
-          <w:szCs w:val="24"/>
-        </w:rPr>
-      </w:pPr>
-      <w:r>
-        <w:rPr>
-          <w:rtl w:val="0"/>
-        </w:rPr>
+          <w:color w:val="ff0000"/>
+          <w:sz w:val="24"/>
+          <w:szCs w:val="24"/>
+          <w:rtl w:val="0"/>
+        </w:rPr>
+        <w:t xml:space="preserve">obrigatório</w:t>
+      </w:r>
+      <w:r>
+        <w:rPr>
+          <w:rFonts w:ascii="Verdana" w:cs="Verdana" w:eastAsia="Verdana" w:hAnsi="Verdana"/>
+          <w:sz w:val="24"/>
+          <w:szCs w:val="24"/>
+          <w:rtl w:val="0"/>
+        </w:rPr>
+        <w:t xml:space="preserve">.</w:t>
       </w:r>
     </w:p>
     <w:p>
@@ -303,6 +357,25 @@
         </w:rPr>
       </w:pPr>
       <w:r>
+        <w:rPr>
+          <w:rtl w:val="0"/>
+        </w:rPr>
+      </w:r>
+    </w:p>
+    <w:p>
+      <w:pPr>
+        <w:spacing w:line="360" w:lineRule="auto"/>
+        <w:ind w:firstLine="1133.858267716535"/>
+        <w:contextualSpacing w:val="0"/>
+        <w:jc w:val="both"/>
+        <w:rPr>
+          <w:rFonts w:ascii="Verdana" w:cs="Verdana" w:eastAsia="Verdana" w:hAnsi="Verdana"/>
+          <w:b w:val="1"/>
+          <w:sz w:val="24"/>
+          <w:szCs w:val="24"/>
+        </w:rPr>
+      </w:pPr>
+      <w:r>
         <w:br w:type="page"/>
       </w:r>
       <w:r>
@@ -319,206 +392,328 @@
         <w:jc w:val="both"/>
         <w:rPr>
           <w:rFonts w:ascii="Verdana" w:cs="Verdana" w:eastAsia="Verdana" w:hAnsi="Verdana"/>
-          <w:sz w:val="24"/>
-          <w:szCs w:val="24"/>
-        </w:rPr>
-      </w:pPr>
-      <w:r>
-        <w:rPr>
-          <w:rFonts w:ascii="Verdana" w:cs="Verdana" w:eastAsia="Verdana" w:hAnsi="Verdana"/>
           <w:b w:val="1"/>
           <w:sz w:val="24"/>
           <w:szCs w:val="24"/>
+        </w:rPr>
+      </w:pPr>
+      <w:r>
+        <w:rPr>
+          <w:rFonts w:ascii="Verdana" w:cs="Verdana" w:eastAsia="Verdana" w:hAnsi="Verdana"/>
+          <w:b w:val="1"/>
+          <w:sz w:val="24"/>
+          <w:szCs w:val="24"/>
           <w:rtl w:val="0"/>
         </w:rPr>
         <w:t xml:space="preserve">REGRAS DE VALIDAÇÃO</w:t>
       </w:r>
-      <w:r>
-        <w:rPr>
-          <w:rtl w:val="0"/>
-        </w:rPr>
-      </w:r>
-    </w:p>
-    <w:p>
-      <w:pPr>
-        <w:spacing w:line="360" w:lineRule="auto"/>
-        <w:ind w:firstLine="1133.858267716535"/>
-        <w:contextualSpacing w:val="0"/>
-        <w:jc w:val="both"/>
-        <w:rPr>
-          <w:rFonts w:ascii="Verdana" w:cs="Verdana" w:eastAsia="Verdana" w:hAnsi="Verdana"/>
-          <w:sz w:val="24"/>
-          <w:szCs w:val="24"/>
-        </w:rPr>
-      </w:pPr>
-      <w:r>
-        <w:rPr>
-          <w:rFonts w:ascii="Verdana" w:cs="Verdana" w:eastAsia="Verdana" w:hAnsi="Verdana"/>
-          <w:sz w:val="24"/>
-          <w:szCs w:val="24"/>
-          <w:rtl w:val="0"/>
-        </w:rPr>
-        <w:t xml:space="preserve">1. O responsável não poderá ser cadastrado caso seu nome não apresente entre 10 e 70 caracteres. Caso esta regra seja desrespeitada, deverá ser apresentada a seguinte mensagem “O nome do responsável deve conter entre 10 e 70 caracteres.”</w:t>
-      </w:r>
-    </w:p>
-    <w:p>
-      <w:pPr>
-        <w:spacing w:line="360" w:lineRule="auto"/>
-        <w:ind w:firstLine="1133.858267716535"/>
-        <w:contextualSpacing w:val="0"/>
-        <w:jc w:val="both"/>
-        <w:rPr>
-          <w:rFonts w:ascii="Verdana" w:cs="Verdana" w:eastAsia="Verdana" w:hAnsi="Verdana"/>
-          <w:sz w:val="24"/>
-          <w:szCs w:val="24"/>
-        </w:rPr>
-      </w:pPr>
-      <w:r>
-        <w:rPr>
-          <w:rtl w:val="0"/>
-        </w:rPr>
-      </w:r>
-    </w:p>
-    <w:p>
-      <w:pPr>
-        <w:spacing w:line="360" w:lineRule="auto"/>
-        <w:ind w:firstLine="1133.858267716535"/>
-        <w:contextualSpacing w:val="0"/>
-        <w:jc w:val="both"/>
-        <w:rPr>
-          <w:rFonts w:ascii="Verdana" w:cs="Verdana" w:eastAsia="Verdana" w:hAnsi="Verdana"/>
-          <w:sz w:val="24"/>
-          <w:szCs w:val="24"/>
-        </w:rPr>
-      </w:pPr>
-      <w:r>
-        <w:rPr>
-          <w:rFonts w:ascii="Verdana" w:cs="Verdana" w:eastAsia="Verdana" w:hAnsi="Verdana"/>
-          <w:sz w:val="24"/>
-          <w:szCs w:val="24"/>
-          <w:rtl w:val="0"/>
-        </w:rPr>
-        <w:t xml:space="preserve">2. O responsável não poderá ser cadastrado caso seu e-mail não apresente entre 10 e 40 caracteres. Caso esta regra seja desrespeitada, deverá ser apresentada a seguinte mensagem “O e-mail do responsável deve conter entre 10 e 40 caracteres.”</w:t>
-      </w:r>
-    </w:p>
-    <w:p>
-      <w:pPr>
-        <w:spacing w:line="360" w:lineRule="auto"/>
-        <w:ind w:firstLine="1133.858267716535"/>
-        <w:contextualSpacing w:val="0"/>
-        <w:jc w:val="both"/>
-        <w:rPr>
-          <w:rFonts w:ascii="Verdana" w:cs="Verdana" w:eastAsia="Verdana" w:hAnsi="Verdana"/>
-          <w:sz w:val="24"/>
-          <w:szCs w:val="24"/>
-        </w:rPr>
-      </w:pPr>
-      <w:r>
-        <w:rPr>
-          <w:rtl w:val="0"/>
-        </w:rPr>
-      </w:r>
-    </w:p>
-    <w:p>
-      <w:pPr>
-        <w:spacing w:line="360" w:lineRule="auto"/>
-        <w:ind w:firstLine="1133.858267716535"/>
-        <w:contextualSpacing w:val="0"/>
-        <w:jc w:val="both"/>
-        <w:rPr>
-          <w:rFonts w:ascii="Verdana" w:cs="Verdana" w:eastAsia="Verdana" w:hAnsi="Verdana"/>
-          <w:sz w:val="24"/>
-          <w:szCs w:val="24"/>
-        </w:rPr>
-      </w:pPr>
-      <w:r>
-        <w:rPr>
-          <w:rFonts w:ascii="Verdana" w:cs="Verdana" w:eastAsia="Verdana" w:hAnsi="Verdana"/>
-          <w:sz w:val="24"/>
-          <w:szCs w:val="24"/>
-          <w:rtl w:val="0"/>
-        </w:rPr>
-        <w:t xml:space="preserve">4. O responsável não poderá ser cadastrado caso seu C.P.F. não seja apresentado. Caso esta regra seja desrespeitada, deverá ser apresentada a seguinte mensagem “O C.P.F. do responsável tem que ser informado.”</w:t>
-      </w:r>
-    </w:p>
-    <w:p>
-      <w:pPr>
-        <w:spacing w:line="360" w:lineRule="auto"/>
-        <w:ind w:firstLine="1133.858267716535"/>
-        <w:contextualSpacing w:val="0"/>
-        <w:jc w:val="both"/>
-        <w:rPr>
-          <w:rFonts w:ascii="Verdana" w:cs="Verdana" w:eastAsia="Verdana" w:hAnsi="Verdana"/>
-          <w:sz w:val="24"/>
-          <w:szCs w:val="24"/>
-        </w:rPr>
-      </w:pPr>
-      <w:r>
-        <w:rPr>
-          <w:rtl w:val="0"/>
-        </w:rPr>
-      </w:r>
-    </w:p>
-    <w:p>
-      <w:pPr>
-        <w:spacing w:line="360" w:lineRule="auto"/>
-        <w:ind w:firstLine="1133.858267716535"/>
-        <w:contextualSpacing w:val="0"/>
-        <w:jc w:val="both"/>
-        <w:rPr>
-          <w:rFonts w:ascii="Verdana" w:cs="Verdana" w:eastAsia="Verdana" w:hAnsi="Verdana"/>
-          <w:sz w:val="24"/>
-          <w:szCs w:val="24"/>
-        </w:rPr>
-      </w:pPr>
-      <w:r>
-        <w:rPr>
-          <w:rFonts w:ascii="Verdana" w:cs="Verdana" w:eastAsia="Verdana" w:hAnsi="Verdana"/>
-          <w:sz w:val="24"/>
-          <w:szCs w:val="24"/>
-          <w:rtl w:val="0"/>
-        </w:rPr>
-        <w:t xml:space="preserve">5. O responsável não poderá ser cadastrado caso seu celular não seja apresentado. Caso esta regra seja desrespeitada, deverá ser apresentada a seguinte mensagem “O celular do responsável tem que ser informado.”</w:t>
-      </w:r>
-    </w:p>
-    <w:p>
-      <w:pPr>
-        <w:spacing w:line="360" w:lineRule="auto"/>
-        <w:ind w:firstLine="1133.858267716535"/>
-        <w:contextualSpacing w:val="0"/>
-        <w:jc w:val="both"/>
-        <w:rPr>
-          <w:rFonts w:ascii="Verdana" w:cs="Verdana" w:eastAsia="Verdana" w:hAnsi="Verdana"/>
-          <w:sz w:val="24"/>
-          <w:szCs w:val="24"/>
-        </w:rPr>
-      </w:pPr>
-      <w:r>
-        <w:rPr>
-          <w:rtl w:val="0"/>
-        </w:rPr>
-      </w:r>
-    </w:p>
-    <w:p>
-      <w:pPr>
-        <w:spacing w:line="360" w:lineRule="auto"/>
-        <w:ind w:firstLine="1133.858267716535"/>
-        <w:contextualSpacing w:val="0"/>
-        <w:jc w:val="both"/>
-        <w:rPr>
-          <w:rFonts w:ascii="Verdana" w:cs="Verdana" w:eastAsia="Verdana" w:hAnsi="Verdana"/>
-          <w:sz w:val="24"/>
-          <w:szCs w:val="24"/>
-        </w:rPr>
-      </w:pPr>
-      <w:r>
-        <w:rPr>
-          <w:rFonts w:ascii="Verdana" w:cs="Verdana" w:eastAsia="Verdana" w:hAnsi="Verdana"/>
-          <w:sz w:val="24"/>
-          <w:szCs w:val="24"/>
-          <w:rtl w:val="0"/>
-        </w:rPr>
-        <w:t xml:space="preserve">6. O responsável deverá apresentar um C.P.F. válido. Caso esta regra seja desrespeitada, deverá ser apresentada a seguinte mensagem “O C.P.F. não é válido.”</w:t>
+    </w:p>
+    <w:p>
+      <w:pPr>
+        <w:spacing w:line="360" w:lineRule="auto"/>
+        <w:ind w:firstLine="1133.858267716535"/>
+        <w:contextualSpacing w:val="0"/>
+        <w:jc w:val="both"/>
+        <w:rPr>
+          <w:rFonts w:ascii="Verdana" w:cs="Verdana" w:eastAsia="Verdana" w:hAnsi="Verdana"/>
+          <w:b w:val="1"/>
+          <w:sz w:val="24"/>
+          <w:szCs w:val="24"/>
+        </w:rPr>
+      </w:pPr>
+      <w:r>
+        <w:rPr>
+          <w:rtl w:val="0"/>
+        </w:rPr>
+      </w:r>
+    </w:p>
+    <w:p>
+      <w:pPr>
+        <w:spacing w:line="360" w:lineRule="auto"/>
+        <w:ind w:firstLine="1133.858267716535"/>
+        <w:contextualSpacing w:val="0"/>
+        <w:jc w:val="both"/>
+        <w:rPr>
+          <w:rFonts w:ascii="Verdana" w:cs="Verdana" w:eastAsia="Verdana" w:hAnsi="Verdana"/>
+          <w:sz w:val="24"/>
+          <w:szCs w:val="24"/>
+        </w:rPr>
+      </w:pPr>
+      <w:r>
+        <w:rPr>
+          <w:rFonts w:ascii="Verdana" w:cs="Verdana" w:eastAsia="Verdana" w:hAnsi="Verdana"/>
+          <w:sz w:val="24"/>
+          <w:szCs w:val="24"/>
+          <w:rtl w:val="0"/>
+        </w:rPr>
+        <w:t xml:space="preserve">1. Ao sair do campo “e-mail”, o responsável não poderá ser cadastrado se seu e-mail for inválido. O e-mail deverá conter, pelo menos, um caracter especial “@” e um caracter “.” de modo que não estejam juntos, por exemplo “@@”, “@.” e “..”. Caso esta regra seja desrespeitada, deverá ser apresentada a seguinte mensagem “O e-mail está inválido.”</w:t>
+      </w:r>
+    </w:p>
+    <w:p>
+      <w:pPr>
+        <w:spacing w:line="360" w:lineRule="auto"/>
+        <w:ind w:firstLine="1133.858267716535"/>
+        <w:contextualSpacing w:val="0"/>
+        <w:jc w:val="both"/>
+        <w:rPr>
+          <w:rFonts w:ascii="Verdana" w:cs="Verdana" w:eastAsia="Verdana" w:hAnsi="Verdana"/>
+          <w:sz w:val="24"/>
+          <w:szCs w:val="24"/>
+        </w:rPr>
+      </w:pPr>
+      <w:r>
+        <w:rPr>
+          <w:rtl w:val="0"/>
+        </w:rPr>
+      </w:r>
+    </w:p>
+    <w:p>
+      <w:pPr>
+        <w:spacing w:line="360" w:lineRule="auto"/>
+        <w:ind w:firstLine="1133.858267716535"/>
+        <w:contextualSpacing w:val="0"/>
+        <w:jc w:val="both"/>
+        <w:rPr>
+          <w:rFonts w:ascii="Verdana" w:cs="Verdana" w:eastAsia="Verdana" w:hAnsi="Verdana"/>
+          <w:sz w:val="24"/>
+          <w:szCs w:val="24"/>
+        </w:rPr>
+      </w:pPr>
+      <w:r>
+        <w:rPr>
+          <w:rFonts w:ascii="Verdana" w:cs="Verdana" w:eastAsia="Verdana" w:hAnsi="Verdana"/>
+          <w:sz w:val="24"/>
+          <w:szCs w:val="24"/>
+          <w:rtl w:val="0"/>
+        </w:rPr>
+        <w:t xml:space="preserve">2. Ao sair do campo “C.P.F”, o responsável deverá apresentar um C.P.F. válido. Caso esta regra seja desrespeitada, deverá ser apresentada a seguinte mensagem “O C.P.F. não é válido.”</w:t>
+      </w:r>
+    </w:p>
+    <w:p>
+      <w:pPr>
+        <w:spacing w:line="360" w:lineRule="auto"/>
+        <w:ind w:firstLine="1133.858267716535"/>
+        <w:contextualSpacing w:val="0"/>
+        <w:jc w:val="both"/>
+        <w:rPr>
+          <w:rFonts w:ascii="Verdana" w:cs="Verdana" w:eastAsia="Verdana" w:hAnsi="Verdana"/>
+          <w:sz w:val="24"/>
+          <w:szCs w:val="24"/>
+        </w:rPr>
+      </w:pPr>
+      <w:r>
+        <w:rPr>
+          <w:rtl w:val="0"/>
+        </w:rPr>
+      </w:r>
+    </w:p>
+    <w:p>
+      <w:pPr>
+        <w:spacing w:line="360" w:lineRule="auto"/>
+        <w:ind w:firstLine="1133.858267716535"/>
+        <w:contextualSpacing w:val="0"/>
+        <w:jc w:val="both"/>
+        <w:rPr>
+          <w:rFonts w:ascii="Verdana" w:cs="Verdana" w:eastAsia="Verdana" w:hAnsi="Verdana"/>
+          <w:sz w:val="24"/>
+          <w:szCs w:val="24"/>
+        </w:rPr>
+      </w:pPr>
+      <w:r>
+        <w:rPr>
+          <w:rFonts w:ascii="Verdana" w:cs="Verdana" w:eastAsia="Verdana" w:hAnsi="Verdana"/>
+          <w:sz w:val="24"/>
+          <w:szCs w:val="24"/>
+          <w:rtl w:val="0"/>
+        </w:rPr>
+        <w:t xml:space="preserve">3</w:t>
+      </w:r>
+      <w:r>
+        <w:rPr>
+          <w:rFonts w:ascii="Verdana" w:cs="Verdana" w:eastAsia="Verdana" w:hAnsi="Verdana"/>
+          <w:sz w:val="24"/>
+          <w:szCs w:val="24"/>
+          <w:rtl w:val="0"/>
+        </w:rPr>
+        <w:t xml:space="preserve">. Ao clicar no botão “salvar”, o responsável não poderá ser cadastrado caso seu nome não apresente entre 10 e 70 caracteres. Caso esta regra seja desrespeitada, deverá ser apresentada a seguinte mensagem “O nome do responsável deve conter entre 10 e 70 caracteres.”</w:t>
+      </w:r>
+    </w:p>
+    <w:p>
+      <w:pPr>
+        <w:spacing w:line="360" w:lineRule="auto"/>
+        <w:ind w:firstLine="1133.858267716535"/>
+        <w:contextualSpacing w:val="0"/>
+        <w:jc w:val="both"/>
+        <w:rPr>
+          <w:rFonts w:ascii="Verdana" w:cs="Verdana" w:eastAsia="Verdana" w:hAnsi="Verdana"/>
+          <w:sz w:val="24"/>
+          <w:szCs w:val="24"/>
+        </w:rPr>
+      </w:pPr>
+      <w:r>
+        <w:rPr>
+          <w:rtl w:val="0"/>
+        </w:rPr>
+      </w:r>
+    </w:p>
+    <w:p>
+      <w:pPr>
+        <w:spacing w:line="360" w:lineRule="auto"/>
+        <w:ind w:firstLine="1133.858267716535"/>
+        <w:contextualSpacing w:val="0"/>
+        <w:jc w:val="both"/>
+        <w:rPr>
+          <w:rFonts w:ascii="Verdana" w:cs="Verdana" w:eastAsia="Verdana" w:hAnsi="Verdana"/>
+          <w:sz w:val="24"/>
+          <w:szCs w:val="24"/>
+        </w:rPr>
+      </w:pPr>
+      <w:r>
+        <w:rPr>
+          <w:rFonts w:ascii="Verdana" w:cs="Verdana" w:eastAsia="Verdana" w:hAnsi="Verdana"/>
+          <w:sz w:val="24"/>
+          <w:szCs w:val="24"/>
+          <w:rtl w:val="0"/>
+        </w:rPr>
+        <w:t xml:space="preserve">4. Ao clicar no botão “salvar”, o responsável não poderá ser cadastrado caso seu e-mail não apresente entre 10 e 40 caracteres. Caso esta regra seja desrespeitada, deverá ser apresentada a seguinte mensagem “O e-mail do responsável deve conter entre 10 e 40 caracteres.”</w:t>
+      </w:r>
+    </w:p>
+    <w:p>
+      <w:pPr>
+        <w:spacing w:line="360" w:lineRule="auto"/>
+        <w:ind w:firstLine="1133.858267716535"/>
+        <w:contextualSpacing w:val="0"/>
+        <w:jc w:val="both"/>
+        <w:rPr>
+          <w:rFonts w:ascii="Verdana" w:cs="Verdana" w:eastAsia="Verdana" w:hAnsi="Verdana"/>
+          <w:sz w:val="24"/>
+          <w:szCs w:val="24"/>
+        </w:rPr>
+      </w:pPr>
+      <w:r>
+        <w:rPr>
+          <w:rtl w:val="0"/>
+        </w:rPr>
+      </w:r>
+    </w:p>
+    <w:p>
+      <w:pPr>
+        <w:spacing w:line="360" w:lineRule="auto"/>
+        <w:ind w:firstLine="1133.858267716535"/>
+        <w:contextualSpacing w:val="0"/>
+        <w:jc w:val="both"/>
+        <w:rPr>
+          <w:rFonts w:ascii="Verdana" w:cs="Verdana" w:eastAsia="Verdana" w:hAnsi="Verdana"/>
+          <w:sz w:val="24"/>
+          <w:szCs w:val="24"/>
+        </w:rPr>
+      </w:pPr>
+      <w:r>
+        <w:rPr>
+          <w:rFonts w:ascii="Verdana" w:cs="Verdana" w:eastAsia="Verdana" w:hAnsi="Verdana"/>
+          <w:sz w:val="24"/>
+          <w:szCs w:val="24"/>
+          <w:rtl w:val="0"/>
+        </w:rPr>
+        <w:t xml:space="preserve">5. Ao clicar no botão “salvar”, o responsável não poderá ser cadastrado caso seu C.P.F. não seja apresentado. Caso esta regra seja desrespeitada, deverá ser apresentada a seguinte mensagem “O C.P.F. do responsável tem que ser informado.”</w:t>
+      </w:r>
+    </w:p>
+    <w:p>
+      <w:pPr>
+        <w:spacing w:line="360" w:lineRule="auto"/>
+        <w:ind w:firstLine="1133.858267716535"/>
+        <w:contextualSpacing w:val="0"/>
+        <w:jc w:val="both"/>
+        <w:rPr>
+          <w:rFonts w:ascii="Verdana" w:cs="Verdana" w:eastAsia="Verdana" w:hAnsi="Verdana"/>
+          <w:sz w:val="24"/>
+          <w:szCs w:val="24"/>
+        </w:rPr>
+      </w:pPr>
+      <w:r>
+        <w:rPr>
+          <w:rtl w:val="0"/>
+        </w:rPr>
+      </w:r>
+    </w:p>
+    <w:p>
+      <w:pPr>
+        <w:spacing w:line="360" w:lineRule="auto"/>
+        <w:ind w:firstLine="1133.858267716535"/>
+        <w:contextualSpacing w:val="0"/>
+        <w:jc w:val="both"/>
+        <w:rPr>
+          <w:rFonts w:ascii="Verdana" w:cs="Verdana" w:eastAsia="Verdana" w:hAnsi="Verdana"/>
+          <w:sz w:val="24"/>
+          <w:szCs w:val="24"/>
+        </w:rPr>
+      </w:pPr>
+      <w:r>
+        <w:rPr>
+          <w:rFonts w:ascii="Verdana" w:cs="Verdana" w:eastAsia="Verdana" w:hAnsi="Verdana"/>
+          <w:sz w:val="24"/>
+          <w:szCs w:val="24"/>
+          <w:rtl w:val="0"/>
+        </w:rPr>
+        <w:t xml:space="preserve">6. Ao clicar no botão “salvar”, o responsável não poderá ser cadastrado caso seu celular não seja apresentado. Caso esta regra seja desrespeitada, deverá ser apresentada a seguinte mensagem “O celular do responsável tem que ser informado.”</w:t>
+      </w:r>
+    </w:p>
+    <w:p>
+      <w:pPr>
+        <w:spacing w:line="360" w:lineRule="auto"/>
+        <w:ind w:firstLine="1133.858267716535"/>
+        <w:contextualSpacing w:val="0"/>
+        <w:jc w:val="both"/>
+        <w:rPr>
+          <w:rFonts w:ascii="Verdana" w:cs="Verdana" w:eastAsia="Verdana" w:hAnsi="Verdana"/>
+          <w:sz w:val="24"/>
+          <w:szCs w:val="24"/>
+        </w:rPr>
+      </w:pPr>
+      <w:r>
+        <w:rPr>
+          <w:rtl w:val="0"/>
+        </w:rPr>
+      </w:r>
+    </w:p>
+    <w:p>
+      <w:pPr>
+        <w:spacing w:line="360" w:lineRule="auto"/>
+        <w:ind w:firstLine="1133.858267716535"/>
+        <w:contextualSpacing w:val="0"/>
+        <w:jc w:val="both"/>
+        <w:rPr>
+          <w:rFonts w:ascii="Verdana" w:cs="Verdana" w:eastAsia="Verdana" w:hAnsi="Verdana"/>
+          <w:sz w:val="24"/>
+          <w:szCs w:val="24"/>
+        </w:rPr>
+      </w:pPr>
+      <w:r>
+        <w:rPr>
+          <w:rFonts w:ascii="Verdana" w:cs="Verdana" w:eastAsia="Verdana" w:hAnsi="Verdana"/>
+          <w:sz w:val="24"/>
+          <w:szCs w:val="24"/>
+          <w:rtl w:val="0"/>
+        </w:rPr>
+        <w:t xml:space="preserve">7. Ao clicar no botão “salvar”, o celular do responsável deverá ter 11 dígitos. Caso esta regra seja desrespeitada, deverá ser apresentada a seguinte mensagem “O celular do responsável </w:t>
+      </w:r>
+      <w:r>
+        <w:rPr>
+          <w:rFonts w:ascii="Verdana" w:cs="Verdana" w:eastAsia="Verdana" w:hAnsi="Verdana"/>
+          <w:sz w:val="24"/>
+          <w:szCs w:val="24"/>
+          <w:rtl w:val="0"/>
+        </w:rPr>
+        <w:t xml:space="preserve">tem que ter </w:t>
+      </w:r>
+      <w:r>
+        <w:rPr>
+          <w:rFonts w:ascii="Verdana" w:cs="Verdana" w:eastAsia="Verdana" w:hAnsi="Verdana"/>
+          <w:sz w:val="24"/>
+          <w:szCs w:val="24"/>
+          <w:rtl w:val="0"/>
+        </w:rPr>
+        <w:t xml:space="preserve">11 dígitos.”</w:t>
       </w:r>
       <w:r>
         <w:rPr>

</xml_diff>